<commit_message>
test: include test cases for trailing whitespace, empty lines etc
</commit_message>
<xml_diff>
--- a/test/dirty/student1.docx
+++ b/test/dirty/student1.docx
@@ -41,6 +41,17 @@
     <w:p>
       <w:pPr>
         <w:pStyle w:val="TextBody"/>
+        <w:bidi w:val="0"/>
+        <w:jc w:val="left"/>
+        <w:rPr/>
+      </w:pPr>
+      <w:r>
+        <w:rPr/>
+      </w:r>
+    </w:p>
+    <w:p>
+      <w:pPr>
+        <w:pStyle w:val="TextBody"/>
         <w:numPr>
           <w:ilvl w:val="0"/>
           <w:numId w:val="2"/>
@@ -99,7 +110,11 @@
       </w:pPr>
       <w:r>
         <w:rPr/>
-        <w:t>4D</w:t>
+        <w:t>4</w:t>
+      </w:r>
+      <w:r>
+        <w:rPr/>
+        <w:t>B</w:t>
       </w:r>
     </w:p>
     <w:p>
@@ -206,6 +221,7 @@
       <w:pgNumType w:fmt="decimal"/>
       <w:formProt w:val="false"/>
       <w:textDirection w:val="lrTb"/>
+      <w:docGrid w:type="default" w:linePitch="100" w:charSpace="0"/>
     </w:sectPr>
   </w:body>
 </w:document>
@@ -345,7 +361,6 @@
         </w:tabs>
         <w:ind w:left="720" w:hanging="360"/>
       </w:pPr>
-      <w:rPr/>
     </w:lvl>
     <w:lvl w:ilvl="1">
       <w:start w:val="1"/>
@@ -358,7 +373,6 @@
         </w:tabs>
         <w:ind w:left="1080" w:hanging="360"/>
       </w:pPr>
-      <w:rPr/>
     </w:lvl>
     <w:lvl w:ilvl="2">
       <w:start w:val="1"/>
@@ -371,7 +385,6 @@
         </w:tabs>
         <w:ind w:left="1440" w:hanging="360"/>
       </w:pPr>
-      <w:rPr/>
     </w:lvl>
     <w:lvl w:ilvl="3">
       <w:start w:val="1"/>
@@ -384,7 +397,6 @@
         </w:tabs>
         <w:ind w:left="1800" w:hanging="360"/>
       </w:pPr>
-      <w:rPr/>
     </w:lvl>
     <w:lvl w:ilvl="4">
       <w:start w:val="1"/>
@@ -397,7 +409,6 @@
         </w:tabs>
         <w:ind w:left="2160" w:hanging="360"/>
       </w:pPr>
-      <w:rPr/>
     </w:lvl>
     <w:lvl w:ilvl="5">
       <w:start w:val="1"/>
@@ -410,7 +421,6 @@
         </w:tabs>
         <w:ind w:left="2520" w:hanging="360"/>
       </w:pPr>
-      <w:rPr/>
     </w:lvl>
     <w:lvl w:ilvl="6">
       <w:start w:val="1"/>
@@ -423,7 +433,6 @@
         </w:tabs>
         <w:ind w:left="2880" w:hanging="360"/>
       </w:pPr>
-      <w:rPr/>
     </w:lvl>
     <w:lvl w:ilvl="7">
       <w:start w:val="1"/>
@@ -436,7 +445,6 @@
         </w:tabs>
         <w:ind w:left="3240" w:hanging="360"/>
       </w:pPr>
-      <w:rPr/>
     </w:lvl>
     <w:lvl w:ilvl="8">
       <w:start w:val="1"/>
@@ -449,7 +457,6 @@
         </w:tabs>
         <w:ind w:left="3600" w:hanging="360"/>
       </w:pPr>
-      <w:rPr/>
     </w:lvl>
   </w:abstractNum>
   <w:num w:numId="1">
@@ -475,7 +482,6 @@
     </w:rPrDefault>
     <w:pPrDefault>
       <w:pPr>
-        <w:widowControl/>
         <w:suppressAutoHyphens w:val="true"/>
       </w:pPr>
     </w:pPrDefault>
@@ -485,7 +491,10 @@
     <w:qFormat/>
     <w:pPr>
       <w:widowControl/>
+      <w:suppressAutoHyphens w:val="true"/>
       <w:bidi w:val="0"/>
+      <w:spacing w:before="0" w:after="0"/>
+      <w:jc w:val="left"/>
     </w:pPr>
     <w:rPr>
       <w:rFonts w:ascii="Cantarell" w:hAnsi="Cantarell" w:eastAsia="Noto Sans" w:cs="FreeSans"/>

</xml_diff>